<commit_message>
Added figures in chapter 3, restructured chapter 4, figure legends
</commit_message>
<xml_diff>
--- a/Notes/RESULTS/Domain resistance/PAR.docx
+++ b/Notes/RESULTS/Domain resistance/PAR.docx
@@ -824,6 +824,29 @@
     <w:p>
       <w:pPr>
         <w:rPr>
+          <w:b/>
+          <w:bCs/>
+          <w:color w:val="0000CC"/>
+        </w:rPr>
+      </w:pPr>
+    </w:p>
+    <w:p>
+      <w:pPr>
+        <w:rPr>
+          <w:color w:val="000000" w:themeColor="text1"/>
+        </w:rPr>
+      </w:pPr>
+    </w:p>
+    <w:p>
+      <w:pPr>
+        <w:rPr>
+          <w:color w:val="000000" w:themeColor="text1"/>
+        </w:rPr>
+      </w:pPr>
+    </w:p>
+    <w:p>
+      <w:pPr>
+        <w:rPr>
           <w:color w:val="000000" w:themeColor="text1"/>
         </w:rPr>
       </w:pPr>
@@ -844,11 +867,15 @@
     <w:p>
       <w:pPr>
         <w:rPr>
-          <w:color w:val="000000" w:themeColor="text1"/>
-        </w:rPr>
-      </w:pPr>
-      <w:r>
-        <w:rPr>
+          <w:b/>
+          <w:bCs/>
+          <w:color w:val="000000" w:themeColor="text1"/>
+        </w:rPr>
+      </w:pPr>
+      <w:r>
+        <w:rPr>
+          <w:b/>
+          <w:bCs/>
           <w:color w:val="000000" w:themeColor="text1"/>
         </w:rPr>
         <w:t>Microtubule mutants</w:t>
@@ -864,8 +891,252 @@
         <w:rPr>
           <w:color w:val="000000" w:themeColor="text1"/>
         </w:rPr>
-        <w:t xml:space="preserve">Whilst </w:t>
-      </w:r>
+        <w:t xml:space="preserve">In both </w:t>
+      </w:r>
+      <w:proofErr w:type="gramStart"/>
+      <w:r>
+        <w:rPr>
+          <w:color w:val="000000" w:themeColor="text1"/>
+        </w:rPr>
+        <w:t>mutants</w:t>
+      </w:r>
+      <w:proofErr w:type="gramEnd"/>
+      <w:r>
+        <w:rPr>
+          <w:color w:val="000000" w:themeColor="text1"/>
+        </w:rPr>
+        <w:t xml:space="preserve"> membrane to cytoplasmic ratios are significantly lower than wild type, with PAR-2 (183-5A) showing the strongest effect. Despite this, domain concentrations are </w:t>
+      </w:r>
+      <w:proofErr w:type="gramStart"/>
+      <w:r>
+        <w:rPr>
+          <w:color w:val="000000" w:themeColor="text1"/>
+        </w:rPr>
+        <w:t>similar to</w:t>
+      </w:r>
+      <w:proofErr w:type="gramEnd"/>
+      <w:r>
+        <w:rPr>
+          <w:color w:val="000000" w:themeColor="text1"/>
+        </w:rPr>
+        <w:t xml:space="preserve"> wild type. This can be attributed to a higher overall level of protein in these cells, giving an increased cytoplasmic concentration of PAR-2</w:t>
+      </w:r>
+      <w:r>
+        <w:rPr>
+          <w:color w:val="000000" w:themeColor="text1"/>
+        </w:rPr>
+        <w:t>.</w:t>
+      </w:r>
+    </w:p>
+    <w:p>
+      <w:pPr>
+        <w:rPr>
+          <w:color w:val="000000" w:themeColor="text1"/>
+        </w:rPr>
+      </w:pPr>
+    </w:p>
+    <w:p>
+      <w:pPr>
+        <w:rPr>
+          <w:b/>
+          <w:bCs/>
+          <w:color w:val="000000" w:themeColor="text1"/>
+        </w:rPr>
+      </w:pPr>
+      <w:proofErr w:type="spellStart"/>
+      <w:r>
+        <w:rPr>
+          <w:b/>
+          <w:bCs/>
+          <w:color w:val="000000" w:themeColor="text1"/>
+        </w:rPr>
+        <w:t>AxA</w:t>
+      </w:r>
+      <w:proofErr w:type="spellEnd"/>
+    </w:p>
+    <w:p>
+      <w:pPr>
+        <w:rPr>
+          <w:color w:val="000000" w:themeColor="text1"/>
+        </w:rPr>
+      </w:pPr>
+    </w:p>
+    <w:p>
+      <w:pPr>
+        <w:rPr>
+          <w:color w:val="000000" w:themeColor="text1"/>
+        </w:rPr>
+      </w:pPr>
+      <w:r>
+        <w:rPr>
+          <w:color w:val="000000" w:themeColor="text1"/>
+        </w:rPr>
+        <w:t>PAR-2 (</w:t>
+      </w:r>
+      <w:proofErr w:type="spellStart"/>
+      <w:r>
+        <w:rPr>
+          <w:color w:val="000000" w:themeColor="text1"/>
+        </w:rPr>
+        <w:t>AxA</w:t>
+      </w:r>
+      <w:proofErr w:type="spellEnd"/>
+      <w:r>
+        <w:rPr>
+          <w:color w:val="000000" w:themeColor="text1"/>
+        </w:rPr>
+        <w:t>)</w:t>
+      </w:r>
+      <w:r>
+        <w:rPr>
+          <w:color w:val="000000" w:themeColor="text1"/>
+        </w:rPr>
+        <w:t xml:space="preserve"> binds to the anterior membrane. </w:t>
+      </w:r>
+    </w:p>
+    <w:p>
+      <w:pPr>
+        <w:rPr>
+          <w:color w:val="000000" w:themeColor="text1"/>
+        </w:rPr>
+      </w:pPr>
+    </w:p>
+    <w:p>
+      <w:pPr>
+        <w:rPr>
+          <w:color w:val="000000" w:themeColor="text1"/>
+        </w:rPr>
+      </w:pPr>
+      <w:r>
+        <w:rPr>
+          <w:color w:val="000000" w:themeColor="text1"/>
+        </w:rPr>
+        <w:t>The posterior membrane to cytoplasmic ratio is lower than wild type, but in cells lacking aPAR the mutant is identical to wild type</w:t>
+      </w:r>
+    </w:p>
+    <w:p>
+      <w:pPr>
+        <w:rPr>
+          <w:color w:val="000000" w:themeColor="text1"/>
+        </w:rPr>
+      </w:pPr>
+    </w:p>
+    <w:p>
+      <w:pPr>
+        <w:rPr>
+          <w:color w:val="000000" w:themeColor="text1"/>
+        </w:rPr>
+      </w:pPr>
+    </w:p>
+    <w:p>
+      <w:pPr>
+        <w:rPr>
+          <w:b/>
+          <w:bCs/>
+          <w:color w:val="000000" w:themeColor="text1"/>
+        </w:rPr>
+      </w:pPr>
+      <w:r>
+        <w:rPr>
+          <w:b/>
+          <w:bCs/>
+          <w:color w:val="000000" w:themeColor="text1"/>
+        </w:rPr>
+        <w:t>C56S</w:t>
+      </w:r>
+    </w:p>
+    <w:p>
+      <w:pPr>
+        <w:rPr>
+          <w:color w:val="000000" w:themeColor="text1"/>
+        </w:rPr>
+      </w:pPr>
+      <w:r>
+        <w:rPr>
+          <w:color w:val="000000" w:themeColor="text1"/>
+        </w:rPr>
+        <w:t xml:space="preserve">C56S has a considerably lower affinity both in polarised and uniform conditions. </w:t>
+      </w:r>
+    </w:p>
+    <w:p>
+      <w:pPr>
+        <w:rPr>
+          <w:color w:val="000000" w:themeColor="text1"/>
+        </w:rPr>
+      </w:pPr>
+    </w:p>
+    <w:p>
+      <w:pPr>
+        <w:rPr>
+          <w:color w:val="000000" w:themeColor="text1"/>
+        </w:rPr>
+      </w:pPr>
+      <w:r>
+        <w:rPr>
+          <w:color w:val="000000" w:themeColor="text1"/>
+        </w:rPr>
+        <w:t>Overall protein levels are slightly lower than wild type</w:t>
+      </w:r>
+      <w:r>
+        <w:rPr>
+          <w:color w:val="000000" w:themeColor="text1"/>
+        </w:rPr>
+        <w:t>.</w:t>
+      </w:r>
+      <w:r>
+        <w:rPr>
+          <w:color w:val="000000" w:themeColor="text1"/>
+        </w:rPr>
+        <w:t xml:space="preserve"> This </w:t>
+      </w:r>
+      <w:proofErr w:type="gramStart"/>
+      <w:r>
+        <w:rPr>
+          <w:color w:val="000000" w:themeColor="text1"/>
+        </w:rPr>
+        <w:t>is in contrast to</w:t>
+      </w:r>
+      <w:proofErr w:type="gramEnd"/>
+      <w:r>
+        <w:rPr>
+          <w:color w:val="000000" w:themeColor="text1"/>
+        </w:rPr>
+        <w:t xml:space="preserve"> previous studies, which showed that RING mutant alleles are overexpressed, leading the authors to hypothesise that RING dependent autoubiquitination may play a role in downregulating protein levels. </w:t>
+      </w:r>
+      <w:r>
+        <w:rPr>
+          <w:color w:val="000000" w:themeColor="text1"/>
+        </w:rPr>
+        <w:t>&lt;reason for discrepancy?&gt;. Compatible with this, other mutant alleles in their study with an intact RING domain also showed variable expression levels.</w:t>
+      </w:r>
+    </w:p>
+    <w:p>
+      <w:pPr>
+        <w:rPr>
+          <w:color w:val="000000" w:themeColor="text1"/>
+        </w:rPr>
+      </w:pPr>
+    </w:p>
+    <w:p>
+      <w:pPr>
+        <w:rPr>
+          <w:color w:val="000000" w:themeColor="text1"/>
+        </w:rPr>
+      </w:pPr>
+      <w:r>
+        <w:rPr>
+          <w:color w:val="000000" w:themeColor="text1"/>
+        </w:rPr>
+        <w:lastRenderedPageBreak/>
+        <w:t>Interestingly, unlike other alleles where affinity is higher in polarised compared to uniform cells, this doesn’t appear to be the case for C56S, where affinity is similar in the two regimes.</w:t>
+      </w:r>
+    </w:p>
+    <w:p>
+      <w:pPr>
+        <w:rPr>
+          <w:color w:val="000000" w:themeColor="text1"/>
+        </w:rPr>
+      </w:pPr>
     </w:p>
     <w:p>
       <w:pPr>

</xml_diff>